<commit_message>
Updating background image colors to not distract from CTAs
</commit_message>
<xml_diff>
--- a/Updating Zoom Background Image.docx
+++ b/Updating Zoom Background Image.docx
@@ -36,12 +36,46 @@
         <w:t> regularly gives us more opportunities to highlight the diversity and changing needs of the visual representation of our varied communities.</w:t>
       </w:r>
     </w:p>
-    <w:p/>
     <w:p>
       <w:pPr>
         <w:pStyle w:val="Heading1"/>
       </w:pPr>
       <w:r>
+        <w:t>Creating and Testing</w:t>
+      </w:r>
+    </w:p>
+    <w:p>
+      <w:r>
+        <w:t xml:space="preserve">We are using a </w:t>
+      </w:r>
+      <w:hyperlink r:id="rId8" w:history="1">
+        <w:r>
+          <w:rPr>
+            <w:rStyle w:val="Hyperlink"/>
+          </w:rPr>
+          <w:t>GitHub repository</w:t>
+        </w:r>
+      </w:hyperlink>
+      <w:r>
+        <w:t xml:space="preserve"> to test the background image and get approval. This functions as our development environment and allows us to send out a </w:t>
+      </w:r>
+      <w:hyperlink r:id="rId9" w:history="1">
+        <w:r>
+          <w:rPr>
+            <w:rStyle w:val="Hyperlink"/>
+          </w:rPr>
+          <w:t>viewable URL</w:t>
+        </w:r>
+      </w:hyperlink>
+      <w:r>
+        <w:t xml:space="preserve"> with the code that’s on Zoom.</w:t>
+      </w:r>
+    </w:p>
+    <w:p>
+      <w:pPr>
+        <w:pStyle w:val="Heading1"/>
+      </w:pPr>
+      <w:r>
         <w:t>Log in</w:t>
       </w:r>
     </w:p>
@@ -49,7 +83,7 @@
       <w:r>
         <w:t xml:space="preserve">Log into </w:t>
       </w:r>
-      <w:hyperlink r:id="rId8" w:history="1">
+      <w:hyperlink r:id="rId10" w:history="1">
         <w:r>
           <w:rPr>
             <w:rStyle w:val="Hyperlink"/>
@@ -64,9 +98,9 @@
           <w:noProof/>
         </w:rPr>
         <w:drawing>
-          <wp:inline distT="0" distB="0" distL="0" distR="0" wp14:anchorId="0997757D" wp14:editId="0321E092">
-            <wp:extent cx="5943600" cy="5316220"/>
-            <wp:effectExtent l="0" t="0" r="0" b="5080"/>
+          <wp:inline distT="0" distB="0" distL="0" distR="0" wp14:anchorId="0997757D" wp14:editId="144B35C5">
+            <wp:extent cx="5544615" cy="4959350"/>
+            <wp:effectExtent l="0" t="0" r="5715" b="0"/>
             <wp:docPr id="1" name="Picture 1" descr="Graphical user interface&#10;&#10;Description automatically generated"/>
             <wp:cNvGraphicFramePr>
               <a:graphicFrameLocks xmlns:a="http://schemas.openxmlformats.org/drawingml/2006/main" noChangeAspect="1"/>
@@ -79,7 +113,93 @@
                     <pic:cNvPicPr/>
                   </pic:nvPicPr>
                   <pic:blipFill>
-                    <a:blip r:embed="rId9">
+                    <a:blip r:embed="rId11">
+                      <a:extLst>
+                        <a:ext uri="{28A0092B-C50C-407E-A947-70E740481C1C}">
+                          <a14:useLocalDpi xmlns:a14="http://schemas.microsoft.com/office/drawing/2010/main" val="0"/>
+                        </a:ext>
+                      </a:extLst>
+                    </a:blip>
+                    <a:stretch>
+                      <a:fillRect/>
+                    </a:stretch>
+                  </pic:blipFill>
+                  <pic:spPr>
+                    <a:xfrm>
+                      <a:off x="0" y="0"/>
+                      <a:ext cx="5567824" cy="4980109"/>
+                    </a:xfrm>
+                    <a:prstGeom prst="rect">
+                      <a:avLst/>
+                    </a:prstGeom>
+                  </pic:spPr>
+                </pic:pic>
+              </a:graphicData>
+            </a:graphic>
+          </wp:inline>
+        </w:drawing>
+      </w:r>
+    </w:p>
+    <w:p>
+      <w:pPr>
+        <w:pStyle w:val="Heading1"/>
+      </w:pPr>
+      <w:r>
+        <w:lastRenderedPageBreak/>
+        <w:t>Navigate to Branding</w:t>
+      </w:r>
+    </w:p>
+    <w:p>
+      <w:r>
+        <w:t>Under the Advanced tab in the left navigation, select </w:t>
+      </w:r>
+      <w:hyperlink r:id="rId12" w:tgtFrame="_blank" w:history="1">
+        <w:r>
+          <w:rPr>
+            <w:rStyle w:val="Hyperlink"/>
+            <w:color w:val="4A6EE0"/>
+          </w:rPr>
+          <w:t>Branding</w:t>
+        </w:r>
+      </w:hyperlink>
+      <w:r>
+        <w:t> to get to the dashboard to update the design. If you do not have access to this page, please request access through the </w:t>
+      </w:r>
+      <w:hyperlink r:id="rId13" w:tgtFrame="_blank" w:history="1">
+        <w:r>
+          <w:rPr>
+            <w:rStyle w:val="Hyperlink"/>
+            <w:color w:val="4A6EE0"/>
+          </w:rPr>
+          <w:t>IT Audio Visual Support team</w:t>
+        </w:r>
+      </w:hyperlink>
+      <w:r>
+        <w:t>.</w:t>
+      </w:r>
+    </w:p>
+    <w:p>
+      <w:r>
+        <w:rPr>
+          <w:noProof/>
+        </w:rPr>
+        <w:drawing>
+          <wp:inline distT="0" distB="0" distL="0" distR="0" wp14:anchorId="050E320F" wp14:editId="674E6574">
+            <wp:extent cx="5943600" cy="5316220"/>
+            <wp:effectExtent l="0" t="0" r="0" b="5080"/>
+            <wp:docPr id="2" name="Picture 2" descr="Graphical user interface, application&#10;&#10;Description automatically generated"/>
+            <wp:cNvGraphicFramePr>
+              <a:graphicFrameLocks xmlns:a="http://schemas.openxmlformats.org/drawingml/2006/main" noChangeAspect="1"/>
+            </wp:cNvGraphicFramePr>
+            <a:graphic xmlns:a="http://schemas.openxmlformats.org/drawingml/2006/main">
+              <a:graphicData uri="http://schemas.openxmlformats.org/drawingml/2006/picture">
+                <pic:pic xmlns:pic="http://schemas.openxmlformats.org/drawingml/2006/picture">
+                  <pic:nvPicPr>
+                    <pic:cNvPr id="2" name="Picture 2" descr="Graphical user interface, application&#10;&#10;Description automatically generated"/>
+                    <pic:cNvPicPr/>
+                  </pic:nvPicPr>
+                  <pic:blipFill>
+                    <a:blip r:embed="rId14">
                       <a:extLst>
                         <a:ext uri="{28A0092B-C50C-407E-A947-70E740481C1C}">
                           <a14:useLocalDpi xmlns:a14="http://schemas.microsoft.com/office/drawing/2010/main" val="0"/>
@@ -106,43 +226,39 @@
         </w:drawing>
       </w:r>
     </w:p>
-    <w:p/>
-    <w:p/>
     <w:p>
       <w:pPr>
         <w:pStyle w:val="Heading1"/>
       </w:pPr>
       <w:r>
-        <w:t>Navigate to Branding</w:t>
-      </w:r>
-    </w:p>
-    <w:p>
-      <w:r>
-        <w:t>Under the Advanced tab in the left navigation, select </w:t>
-      </w:r>
-      <w:hyperlink r:id="rId10" w:tgtFrame="_blank" w:history="1">
+        <w:t>Upload New Image</w:t>
+      </w:r>
+    </w:p>
+    <w:p>
+      <w:r>
+        <w:t xml:space="preserve">From the </w:t>
+      </w:r>
+      <w:hyperlink r:id="rId15" w:anchor="/landing" w:history="1">
         <w:r>
           <w:rPr>
             <w:rStyle w:val="Hyperlink"/>
-            <w:color w:val="4A6EE0"/>
           </w:rPr>
-          <w:t>Branding</w:t>
+          <w:t>Branding Landing Page</w:t>
         </w:r>
       </w:hyperlink>
       <w:r>
-        <w:t> to get to the dashboard to update the design. If you do not have access to this page, please request access through the </w:t>
-      </w:r>
-      <w:hyperlink r:id="rId11" w:tgtFrame="_blank" w:history="1">
+        <w:t xml:space="preserve">, select the </w:t>
+      </w:r>
+      <w:hyperlink r:id="rId16" w:anchor="/images" w:history="1">
         <w:r>
           <w:rPr>
             <w:rStyle w:val="Hyperlink"/>
-            <w:color w:val="4A6EE0"/>
           </w:rPr>
-          <w:t>IT Audio Visual Support team</w:t>
+          <w:t>Images tab</w:t>
         </w:r>
       </w:hyperlink>
       <w:r>
-        <w:t>.</w:t>
+        <w:t xml:space="preserve"> and upload your new background image. Then copy the path of that new image to use on the Landing Page tab.</w:t>
       </w:r>
     </w:p>
     <w:p>
@@ -150,11 +266,12 @@
         <w:rPr>
           <w:noProof/>
         </w:rPr>
+        <w:lastRenderedPageBreak/>
         <w:drawing>
-          <wp:inline distT="0" distB="0" distL="0" distR="0" wp14:anchorId="050E320F" wp14:editId="674E6574">
-            <wp:extent cx="5943600" cy="5316220"/>
-            <wp:effectExtent l="0" t="0" r="0" b="5080"/>
-            <wp:docPr id="2" name="Picture 2" descr="Graphical user interface, application&#10;&#10;Description automatically generated"/>
+          <wp:inline distT="0" distB="0" distL="0" distR="0" wp14:anchorId="527465B7" wp14:editId="1BB7A223">
+            <wp:extent cx="4394200" cy="8229600"/>
+            <wp:effectExtent l="0" t="0" r="0" b="0"/>
+            <wp:docPr id="3" name="Picture 3" descr="Graphical user interface, application&#10;&#10;Description automatically generated"/>
             <wp:cNvGraphicFramePr>
               <a:graphicFrameLocks xmlns:a="http://schemas.openxmlformats.org/drawingml/2006/main" noChangeAspect="1"/>
             </wp:cNvGraphicFramePr>
@@ -162,11 +279,85 @@
               <a:graphicData uri="http://schemas.openxmlformats.org/drawingml/2006/picture">
                 <pic:pic xmlns:pic="http://schemas.openxmlformats.org/drawingml/2006/picture">
                   <pic:nvPicPr>
-                    <pic:cNvPr id="2" name="Picture 2" descr="Graphical user interface, application&#10;&#10;Description automatically generated"/>
+                    <pic:cNvPr id="3" name="Picture 3" descr="Graphical user interface, application&#10;&#10;Description automatically generated"/>
                     <pic:cNvPicPr/>
                   </pic:nvPicPr>
                   <pic:blipFill>
-                    <a:blip r:embed="rId12">
+                    <a:blip r:embed="rId17" cstate="print">
+                      <a:extLst>
+                        <a:ext uri="{28A0092B-C50C-407E-A947-70E740481C1C}">
+                          <a14:useLocalDpi xmlns:a14="http://schemas.microsoft.com/office/drawing/2010/main" val="0"/>
+                        </a:ext>
+                      </a:extLst>
+                    </a:blip>
+                    <a:stretch>
+                      <a:fillRect/>
+                    </a:stretch>
+                  </pic:blipFill>
+                  <pic:spPr>
+                    <a:xfrm>
+                      <a:off x="0" y="0"/>
+                      <a:ext cx="4394200" cy="8229600"/>
+                    </a:xfrm>
+                    <a:prstGeom prst="rect">
+                      <a:avLst/>
+                    </a:prstGeom>
+                  </pic:spPr>
+                </pic:pic>
+              </a:graphicData>
+            </a:graphic>
+          </wp:inline>
+        </w:drawing>
+      </w:r>
+    </w:p>
+    <w:p>
+      <w:pPr>
+        <w:pStyle w:val="Heading1"/>
+      </w:pPr>
+      <w:r>
+        <w:lastRenderedPageBreak/>
+        <w:t>Pasting Image Path</w:t>
+      </w:r>
+    </w:p>
+    <w:p>
+      <w:r>
+        <w:t>On the </w:t>
+      </w:r>
+      <w:hyperlink r:id="rId18" w:anchor="/landing" w:tgtFrame="_blank" w:history="1">
+        <w:r>
+          <w:rPr>
+            <w:rStyle w:val="Hyperlink"/>
+            <w:color w:val="4A6EE0"/>
+          </w:rPr>
+          <w:t>Landing Page tab</w:t>
+        </w:r>
+      </w:hyperlink>
+      <w:r>
+        <w:t>, find the background URL for the #main-content ID selector and replace it with the copied path from your new uploaded image. Hit save to update the page.</w:t>
+      </w:r>
+    </w:p>
+    <w:p>
+      <w:r>
+        <w:rPr>
+          <w:noProof/>
+        </w:rPr>
+        <w:drawing>
+          <wp:inline distT="0" distB="0" distL="0" distR="0" wp14:anchorId="29D63D06" wp14:editId="0B7C88D4">
+            <wp:extent cx="5943600" cy="5316220"/>
+            <wp:effectExtent l="0" t="0" r="0" b="5080"/>
+            <wp:docPr id="4" name="Picture 4" descr="Graphical user interface, text, application, email&#10;&#10;Description automatically generated"/>
+            <wp:cNvGraphicFramePr>
+              <a:graphicFrameLocks xmlns:a="http://schemas.openxmlformats.org/drawingml/2006/main" noChangeAspect="1"/>
+            </wp:cNvGraphicFramePr>
+            <a:graphic xmlns:a="http://schemas.openxmlformats.org/drawingml/2006/main">
+              <a:graphicData uri="http://schemas.openxmlformats.org/drawingml/2006/picture">
+                <pic:pic xmlns:pic="http://schemas.openxmlformats.org/drawingml/2006/picture">
+                  <pic:nvPicPr>
+                    <pic:cNvPr id="4" name="Picture 4" descr="Graphical user interface, text, application, email&#10;&#10;Description automatically generated"/>
+                    <pic:cNvPicPr/>
+                  </pic:nvPicPr>
+                  <pic:blipFill>
+                    <a:blip r:embed="rId19">
                       <a:extLst>
                         <a:ext uri="{28A0092B-C50C-407E-A947-70E740481C1C}">
                           <a14:useLocalDpi xmlns:a14="http://schemas.microsoft.com/office/drawing/2010/main" val="0"/>
@@ -193,171 +384,11 @@
         </w:drawing>
       </w:r>
     </w:p>
-    <w:p/>
     <w:p>
       <w:pPr>
         <w:pStyle w:val="Heading1"/>
       </w:pPr>
       <w:r>
-        <w:t>Upload New Image</w:t>
-      </w:r>
-    </w:p>
-    <w:p>
-      <w:r>
-        <w:t xml:space="preserve">From the </w:t>
-      </w:r>
-      <w:hyperlink r:id="rId13" w:anchor="/landing" w:history="1">
-        <w:r>
-          <w:rPr>
-            <w:rStyle w:val="Hyperlink"/>
-          </w:rPr>
-          <w:t>Branding Landing Page</w:t>
-        </w:r>
-      </w:hyperlink>
-      <w:r>
-        <w:t xml:space="preserve">, select the </w:t>
-      </w:r>
-      <w:hyperlink r:id="rId14" w:anchor="/images" w:history="1">
-        <w:r>
-          <w:rPr>
-            <w:rStyle w:val="Hyperlink"/>
-          </w:rPr>
-          <w:t>Images tab</w:t>
-        </w:r>
-      </w:hyperlink>
-      <w:r>
-        <w:t xml:space="preserve"> and upload your new background image. Then copy the path of that new image to use on the Landing Page tab.</w:t>
-      </w:r>
-    </w:p>
-    <w:p>
-      <w:r>
-        <w:rPr>
-          <w:noProof/>
-        </w:rPr>
-        <w:lastRenderedPageBreak/>
-        <w:drawing>
-          <wp:inline distT="0" distB="0" distL="0" distR="0" wp14:anchorId="527465B7" wp14:editId="1BB7A223">
-            <wp:extent cx="4394200" cy="8229600"/>
-            <wp:effectExtent l="0" t="0" r="0" b="0"/>
-            <wp:docPr id="3" name="Picture 3" descr="Graphical user interface, application&#10;&#10;Description automatically generated"/>
-            <wp:cNvGraphicFramePr>
-              <a:graphicFrameLocks xmlns:a="http://schemas.openxmlformats.org/drawingml/2006/main" noChangeAspect="1"/>
-            </wp:cNvGraphicFramePr>
-            <a:graphic xmlns:a="http://schemas.openxmlformats.org/drawingml/2006/main">
-              <a:graphicData uri="http://schemas.openxmlformats.org/drawingml/2006/picture">
-                <pic:pic xmlns:pic="http://schemas.openxmlformats.org/drawingml/2006/picture">
-                  <pic:nvPicPr>
-                    <pic:cNvPr id="3" name="Picture 3" descr="Graphical user interface, application&#10;&#10;Description automatically generated"/>
-                    <pic:cNvPicPr/>
-                  </pic:nvPicPr>
-                  <pic:blipFill>
-                    <a:blip r:embed="rId15" cstate="print">
-                      <a:extLst>
-                        <a:ext uri="{28A0092B-C50C-407E-A947-70E740481C1C}">
-                          <a14:useLocalDpi xmlns:a14="http://schemas.microsoft.com/office/drawing/2010/main" val="0"/>
-                        </a:ext>
-                      </a:extLst>
-                    </a:blip>
-                    <a:stretch>
-                      <a:fillRect/>
-                    </a:stretch>
-                  </pic:blipFill>
-                  <pic:spPr>
-                    <a:xfrm>
-                      <a:off x="0" y="0"/>
-                      <a:ext cx="4394200" cy="8229600"/>
-                    </a:xfrm>
-                    <a:prstGeom prst="rect">
-                      <a:avLst/>
-                    </a:prstGeom>
-                  </pic:spPr>
-                </pic:pic>
-              </a:graphicData>
-            </a:graphic>
-          </wp:inline>
-        </w:drawing>
-      </w:r>
-    </w:p>
-    <w:p>
-      <w:pPr>
-        <w:pStyle w:val="Heading1"/>
-      </w:pPr>
-      <w:r>
-        <w:lastRenderedPageBreak/>
-        <w:t>Pasting Image Path</w:t>
-      </w:r>
-    </w:p>
-    <w:p>
-      <w:r>
-        <w:t>On the </w:t>
-      </w:r>
-      <w:hyperlink r:id="rId16" w:anchor="/landing" w:tgtFrame="_blank" w:history="1">
-        <w:r>
-          <w:rPr>
-            <w:rStyle w:val="Hyperlink"/>
-            <w:color w:val="4A6EE0"/>
-          </w:rPr>
-          <w:t>Landing Page tab</w:t>
-        </w:r>
-      </w:hyperlink>
-      <w:r>
-        <w:t>, find the background URL for the #main-content ID selector and replace it with the copied path from your new uploaded image. Hit save to update the page.</w:t>
-      </w:r>
-    </w:p>
-    <w:p>
-      <w:r>
-        <w:rPr>
-          <w:noProof/>
-        </w:rPr>
-        <w:drawing>
-          <wp:inline distT="0" distB="0" distL="0" distR="0" wp14:anchorId="29D63D06" wp14:editId="0B7C88D4">
-            <wp:extent cx="5943600" cy="5316220"/>
-            <wp:effectExtent l="0" t="0" r="0" b="5080"/>
-            <wp:docPr id="4" name="Picture 4" descr="Graphical user interface, text, application, email&#10;&#10;Description automatically generated"/>
-            <wp:cNvGraphicFramePr>
-              <a:graphicFrameLocks xmlns:a="http://schemas.openxmlformats.org/drawingml/2006/main" noChangeAspect="1"/>
-            </wp:cNvGraphicFramePr>
-            <a:graphic xmlns:a="http://schemas.openxmlformats.org/drawingml/2006/main">
-              <a:graphicData uri="http://schemas.openxmlformats.org/drawingml/2006/picture">
-                <pic:pic xmlns:pic="http://schemas.openxmlformats.org/drawingml/2006/picture">
-                  <pic:nvPicPr>
-                    <pic:cNvPr id="4" name="Picture 4" descr="Graphical user interface, text, application, email&#10;&#10;Description automatically generated"/>
-                    <pic:cNvPicPr/>
-                  </pic:nvPicPr>
-                  <pic:blipFill>
-                    <a:blip r:embed="rId17">
-                      <a:extLst>
-                        <a:ext uri="{28A0092B-C50C-407E-A947-70E740481C1C}">
-                          <a14:useLocalDpi xmlns:a14="http://schemas.microsoft.com/office/drawing/2010/main" val="0"/>
-                        </a:ext>
-                      </a:extLst>
-                    </a:blip>
-                    <a:stretch>
-                      <a:fillRect/>
-                    </a:stretch>
-                  </pic:blipFill>
-                  <pic:spPr>
-                    <a:xfrm>
-                      <a:off x="0" y="0"/>
-                      <a:ext cx="5943600" cy="5316220"/>
-                    </a:xfrm>
-                    <a:prstGeom prst="rect">
-                      <a:avLst/>
-                    </a:prstGeom>
-                  </pic:spPr>
-                </pic:pic>
-              </a:graphicData>
-            </a:graphic>
-          </wp:inline>
-        </w:drawing>
-      </w:r>
-    </w:p>
-    <w:p/>
-    <w:p>
-      <w:pPr>
-        <w:pStyle w:val="Heading1"/>
-      </w:pPr>
-      <w:r>
         <w:t>Backing Out</w:t>
       </w:r>
     </w:p>
@@ -367,7 +398,7 @@
       </w:r>
     </w:p>
     <w:sectPr>
-      <w:footerReference w:type="default" r:id="rId18"/>
+      <w:footerReference w:type="default" r:id="rId20"/>
       <w:pgSz w:w="12240" w:h="15840"/>
       <w:pgMar w:top="1440" w:right="1440" w:bottom="1440" w:left="1440" w:header="720" w:footer="720" w:gutter="0"/>
       <w:cols w:space="720"/>

</xml_diff>